<commit_message>
Report File with diagram
</commit_message>
<xml_diff>
--- a/OS_Project_Phase_One_Report.docx
+++ b/OS_Project_Phase_One_Report.docx
@@ -106,12 +106,7 @@
     <w:p>
       <w:r>
         <w:tab/>
-      </w:r>
-      <w:r>
-        <w:t>We utilize threads to ensure that our name node can handle multiple requests. Each request is processed as a thread. Each of these thread</w:t>
-      </w:r>
-      <w:r>
-        <w:t xml:space="preserve">s is given to a name node handler. The name node handler </w:t>
+        <w:t xml:space="preserve">We utilize threads to ensure that our name node can handle multiple requests. Each request is processed as a thread. Each of these threads is given to a name node handler. The name node handler </w:t>
       </w:r>
       <w:r>
         <w:t>connects to</w:t>
@@ -122,13 +117,69 @@
       <w:r>
         <w:t xml:space="preserve">. After each data node is connected to, the data nodes create a data node handler which is responsible for processing each of the requests that were given as threads. </w:t>
       </w:r>
-      <w:bookmarkStart w:id="0" w:name="_GoBack"/>
-      <w:bookmarkEnd w:id="0"/>
       <w:r>
         <w:t xml:space="preserve"> </w:t>
       </w:r>
     </w:p>
     <w:p/>
+    <w:p>
+      <w:bookmarkStart w:id="0" w:name="_GoBack"/>
+      <w:r>
+        <w:rPr>
+          <w:noProof/>
+        </w:rPr>
+        <w:lastRenderedPageBreak/>
+        <w:drawing>
+          <wp:inline distT="0" distB="0" distL="0" distR="0" wp14:anchorId="1B435DC5" wp14:editId="2DB0C9E0">
+            <wp:extent cx="3060783" cy="4574540"/>
+            <wp:effectExtent l="0" t="0" r="12700" b="0"/>
+            <wp:docPr id="1" name="Picture 1" descr="../../OS%20Report%20Diagram.png"/>
+            <wp:cNvGraphicFramePr>
+              <a:graphicFrameLocks xmlns:a="http://schemas.openxmlformats.org/drawingml/2006/main" noChangeAspect="1"/>
+            </wp:cNvGraphicFramePr>
+            <a:graphic xmlns:a="http://schemas.openxmlformats.org/drawingml/2006/main">
+              <a:graphicData uri="http://schemas.openxmlformats.org/drawingml/2006/picture">
+                <pic:pic xmlns:pic="http://schemas.openxmlformats.org/drawingml/2006/picture">
+                  <pic:nvPicPr>
+                    <pic:cNvPr id="0" name="Picture 1" descr="../../OS%20Report%20Diagram.png"/>
+                    <pic:cNvPicPr>
+                      <a:picLocks noChangeAspect="1" noChangeArrowheads="1"/>
+                    </pic:cNvPicPr>
+                  </pic:nvPicPr>
+                  <pic:blipFill>
+                    <a:blip r:embed="rId4">
+                      <a:extLst>
+                        <a:ext uri="{28A0092B-C50C-407E-A947-70E740481C1C}">
+                          <a14:useLocalDpi xmlns:a14="http://schemas.microsoft.com/office/drawing/2010/main" val="0"/>
+                        </a:ext>
+                      </a:extLst>
+                    </a:blip>
+                    <a:srcRect/>
+                    <a:stretch>
+                      <a:fillRect/>
+                    </a:stretch>
+                  </pic:blipFill>
+                  <pic:spPr bwMode="auto">
+                    <a:xfrm>
+                      <a:off x="0" y="0"/>
+                      <a:ext cx="3066624" cy="4583270"/>
+                    </a:xfrm>
+                    <a:prstGeom prst="rect">
+                      <a:avLst/>
+                    </a:prstGeom>
+                    <a:noFill/>
+                    <a:ln>
+                      <a:noFill/>
+                    </a:ln>
+                  </pic:spPr>
+                </pic:pic>
+              </a:graphicData>
+            </a:graphic>
+          </wp:inline>
+        </w:drawing>
+      </w:r>
+      <w:bookmarkEnd w:id="0"/>
+    </w:p>
     <w:p>
       <w:pPr>
         <w:pStyle w:val="Heading1"/>

</xml_diff>